<commit_message>
Revisao takai art 1 ao art 12
</commit_message>
<xml_diff>
--- a/Documentação/01. Declaração de Escopo.docx
+++ b/Documentação/01. Declaração de Escopo.docx
@@ -1,14 +1,20 @@
 
 <file path=word/document.xml><?xml version="1.0" encoding="utf-8"?>
-<w:document xmlns:wpc="http://schemas.microsoft.com/office/word/2010/wordprocessingCanvas" xmlns:cx="http://schemas.microsoft.com/office/drawing/2014/chartex" xmlns:cx1="http://schemas.microsoft.com/office/drawing/2015/9/8/chartex" xmlns:cx2="http://schemas.microsoft.com/office/drawing/2015/10/21/chartex" xmlns:cx3="http://schemas.microsoft.com/office/drawing/2016/5/9/chartex" xmlns:cx4="http://schemas.microsoft.com/office/drawing/2016/5/10/chartex" xmlns:cx5="http://schemas.microsoft.com/office/drawing/2016/5/11/chartex" xmlns:cx6="http://schemas.microsoft.com/office/drawing/2016/5/12/chartex" xmlns:cx7="http://schemas.microsoft.com/office/drawing/2016/5/13/chartex" xmlns:cx8="http://schemas.microsoft.com/office/drawing/2016/5/14/chartex" xmlns:mc="http://schemas.openxmlformats.org/markup-compatibility/2006" xmlns:aink="http://schemas.microsoft.com/office/drawing/2016/ink" xmlns:am3d="http://schemas.microsoft.com/office/drawing/2017/model3d" xmlns:o="urn:schemas-microsoft-com:office:office" xmlns:r="http://schemas.openxmlformats.org/officeDocument/2006/relationships" xmlns:m="http://schemas.openxmlformats.org/officeDocument/2006/math" xmlns:v="urn:schemas-microsoft-com:vml" xmlns:wp14="http://schemas.microsoft.com/office/word/2010/wordprocessingDrawing" xmlns:wp="http://schemas.openxmlformats.org/drawingml/2006/wordprocessingDrawing" xmlns:w10="urn:schemas-microsoft-com:office:word" xmlns:w="http://schemas.openxmlformats.org/wordprocessingml/2006/main" xmlns:w14="http://schemas.microsoft.com/office/word/2010/wordml" xmlns:w15="http://schemas.microsoft.com/office/word/2012/wordml" xmlns:w16cid="http://schemas.microsoft.com/office/word/2016/wordml/cid" xmlns:w16se="http://schemas.microsoft.com/office/word/2015/wordml/symex" xmlns:wpg="http://schemas.microsoft.com/office/word/2010/wordprocessingGroup" xmlns:wpi="http://schemas.microsoft.com/office/word/2010/wordprocessingInk" xmlns:wne="http://schemas.microsoft.com/office/word/2006/wordml" xmlns:wps="http://schemas.microsoft.com/office/word/2010/wordprocessingShape" mc:Ignorable="w14 w15 w16se w16cid wp14">
+<w:document xmlns:wpc="http://schemas.microsoft.com/office/word/2010/wordprocessingCanvas" xmlns:cx="http://schemas.microsoft.com/office/drawing/2014/chartex" xmlns:mc="http://schemas.openxmlformats.org/markup-compatibility/2006" xmlns:o="urn:schemas-microsoft-com:office:office" xmlns:r="http://schemas.openxmlformats.org/officeDocument/2006/relationships" xmlns:m="http://schemas.openxmlformats.org/officeDocument/2006/math" xmlns:v="urn:schemas-microsoft-com:vml" xmlns:wp14="http://schemas.microsoft.com/office/word/2010/wordprocessingDrawing" xmlns:wp="http://schemas.openxmlformats.org/drawingml/2006/wordprocessingDrawing" xmlns:w10="urn:schemas-microsoft-com:office:word" xmlns:w="http://schemas.openxmlformats.org/wordprocessingml/2006/main" xmlns:w14="http://schemas.microsoft.com/office/word/2010/wordml" xmlns:w15="http://schemas.microsoft.com/office/word/2012/wordml" xmlns:w16se="http://schemas.microsoft.com/office/word/2015/wordml/symex" xmlns:wpg="http://schemas.microsoft.com/office/word/2010/wordprocessingGroup" xmlns:wpi="http://schemas.microsoft.com/office/word/2010/wordprocessingInk" xmlns:wne="http://schemas.microsoft.com/office/word/2006/wordml" xmlns:wps="http://schemas.microsoft.com/office/word/2010/wordprocessingShape" mc:Ignorable="w14 w15 w16se wp14">
   <w:body>
     <w:p>
       <w:pPr>
         <w:pStyle w:val="Ttulo"/>
+        <w:rPr>
+          <w:rFonts w:ascii="Calibri" w:hAnsi="Calibri" w:cs="Calibri"/>
+        </w:rPr>
       </w:pPr>
       <w:bookmarkStart w:id="0" w:name="_nei6mrw55kwj" w:colFirst="0" w:colLast="0"/>
       <w:bookmarkEnd w:id="0"/>
       <w:r>
+        <w:rPr>
+          <w:rFonts w:ascii="Calibri" w:hAnsi="Calibri" w:cs="Calibri"/>
+        </w:rPr>
         <w:t>Declaração do Escopo</w:t>
       </w:r>
     </w:p>
@@ -16,89 +22,133 @@
       <w:pPr>
         <w:pStyle w:val="Subttulo"/>
         <w:rPr>
-          <w:lang w:val="pt-BR"/>
+          <w:rFonts w:ascii="Calibri" w:hAnsi="Calibri" w:cs="Calibri"/>
         </w:rPr>
       </w:pPr>
       <w:bookmarkStart w:id="1" w:name="_4ug3ljxw4g6z" w:colFirst="0" w:colLast="0"/>
       <w:bookmarkEnd w:id="1"/>
       <w:r>
-        <w:t xml:space="preserve">Sistema </w:t>
-      </w:r>
-      <w:r>
-        <w:rPr>
-          <w:lang w:val="pt-BR"/>
-        </w:rPr>
-        <w:t>FIX</w:t>
-      </w:r>
-    </w:p>
-    <w:p>
-      <w:r>
-        <w:t xml:space="preserve">Fundada em 2000, a mercearia do </w:t>
-      </w:r>
-      <w:proofErr w:type="spellStart"/>
-      <w:r>
-        <w:t>Eliabe</w:t>
-      </w:r>
-      <w:proofErr w:type="spellEnd"/>
-      <w:r>
-        <w:t xml:space="preserve"> iniciou seu serviço oferecendo produtos de mercearia e padaria direcionados para a comunidade local da Brasilândia – São Paulo, num edifício de pequeno porte de sua propriedade.</w:t>
-      </w:r>
-      <w:r>
+        <w:rPr>
+          <w:rFonts w:ascii="Calibri" w:hAnsi="Calibri" w:cs="Calibri"/>
+        </w:rPr>
+        <w:t>Sistema FIX</w:t>
+      </w:r>
+    </w:p>
+    <w:p>
+      <w:pPr>
+        <w:rPr>
+          <w:rFonts w:ascii="Calibri" w:hAnsi="Calibri" w:cs="Calibri"/>
+        </w:rPr>
+      </w:pPr>
+      <w:r>
+        <w:rPr>
+          <w:rFonts w:ascii="Calibri" w:hAnsi="Calibri" w:cs="Calibri"/>
+        </w:rPr>
+        <w:t xml:space="preserve">Fundada em 2000, a </w:t>
+      </w:r>
+      <w:r>
+        <w:rPr>
+          <w:rFonts w:ascii="Calibri" w:hAnsi="Calibri" w:cs="Calibri"/>
+        </w:rPr>
+        <w:t>merce</w:t>
+      </w:r>
+      <w:r>
+        <w:rPr>
+          <w:rFonts w:ascii="Calibri" w:hAnsi="Calibri" w:cs="Calibri"/>
+        </w:rPr>
+        <w:t>a</w:t>
+      </w:r>
+      <w:r>
+        <w:rPr>
+          <w:rFonts w:ascii="Calibri" w:hAnsi="Calibri" w:cs="Calibri"/>
+        </w:rPr>
+        <w:t>ria</w:t>
+      </w:r>
+      <w:r>
+        <w:rPr>
+          <w:rFonts w:ascii="Calibri" w:hAnsi="Calibri" w:cs="Calibri"/>
+        </w:rPr>
+        <w:t xml:space="preserve"> do Eliabe iniciou seu serviço oferecendo produtos de mercearia e padaria direcionados para a comunidade local da Brasilândia – São Paulo, num edifício de pequeno porte de sua propriedade.</w:t>
+      </w:r>
+      <w:r>
+        <w:rPr>
+          <w:rFonts w:ascii="Calibri" w:hAnsi="Calibri" w:cs="Calibri"/>
+        </w:rPr>
         <w:br/>
       </w:r>
       <w:r>
+        <w:rPr>
+          <w:rFonts w:ascii="Calibri" w:hAnsi="Calibri" w:cs="Calibri"/>
+        </w:rPr>
         <w:br/>
-        <w:t xml:space="preserve">No decorrer da década o negócio foi crescendo e se tornou referência para a freguesia da região. Em 2012, o </w:t>
-      </w:r>
-      <w:proofErr w:type="spellStart"/>
-      <w:r>
-        <w:t>Eliabe</w:t>
-      </w:r>
-      <w:proofErr w:type="spellEnd"/>
-      <w:r>
-        <w:t xml:space="preserve"> vendeu a mercearia por fins pessoais e a recomprou no ano de 2019. Anteriormente esta era propriedade de seus pais</w:t>
-      </w:r>
-      <w:r>
+        <w:t>No decorrer da década o negócio foi crescendo e se tornou referência para a freguesia da região. Em 2012, o Eliabe vendeu a mercearia por fins pessoais e a recomprou no ano de 2019. Anteriormente esta era propriedade de seus pais</w:t>
+      </w:r>
+      <w:r>
+        <w:rPr>
+          <w:rFonts w:ascii="Calibri" w:hAnsi="Calibri" w:cs="Calibri"/>
+        </w:rPr>
         <w:t>.</w:t>
       </w:r>
       <w:r>
+        <w:rPr>
+          <w:rFonts w:ascii="Calibri" w:hAnsi="Calibri" w:cs="Calibri"/>
+        </w:rPr>
         <w:t xml:space="preserve"> </w:t>
       </w:r>
       <w:r>
-        <w:t>No período de 2012 a 2</w:t>
-      </w:r>
-      <w:bookmarkStart w:id="2" w:name="_GoBack"/>
-      <w:bookmarkEnd w:id="2"/>
-      <w:r>
-        <w:t>019</w:t>
-      </w:r>
-      <w:r>
-        <w:t xml:space="preserve">, </w:t>
-      </w:r>
-      <w:proofErr w:type="spellStart"/>
-      <w:r>
-        <w:t>Eliabe</w:t>
-      </w:r>
-      <w:proofErr w:type="spellEnd"/>
-      <w:r>
-        <w:t xml:space="preserve"> dedicou parte do tempo a fim de melhor estudar sobre o mercado e decidiu por aplicar os resultados de seus estudos a partir de 2019. </w:t>
-      </w:r>
-    </w:p>
-    <w:p>
-      <w:r>
-        <w:t xml:space="preserve">Coincidentemente este foi o período em que a faculdade Impacta propôs o projeto OPE, e nosso grupo em contato com o </w:t>
-      </w:r>
-      <w:proofErr w:type="spellStart"/>
-      <w:r>
-        <w:t>Eliabe</w:t>
-      </w:r>
-      <w:proofErr w:type="spellEnd"/>
-      <w:r>
-        <w:t xml:space="preserve">, se propôs a ser o gatilho tecnológico a fim de informatizar o negócio. Nos propomos a fazer a gestão do negócio com acesso remoto, visão geral econômica e dando insumos para as tomadas de decisões. </w:t>
-      </w:r>
-    </w:p>
-    <w:p>
-      <w:r>
+        <w:rPr>
+          <w:rFonts w:ascii="Calibri" w:hAnsi="Calibri" w:cs="Calibri"/>
+        </w:rPr>
+        <w:t>No período de 2012 a 2019</w:t>
+      </w:r>
+      <w:r>
+        <w:rPr>
+          <w:rFonts w:ascii="Calibri" w:hAnsi="Calibri" w:cs="Calibri"/>
+        </w:rPr>
+        <w:t xml:space="preserve">, Eliabe dedicou parte </w:t>
+      </w:r>
+      <w:r>
+        <w:rPr>
+          <w:rFonts w:ascii="Calibri" w:hAnsi="Calibri" w:cs="Calibri"/>
+        </w:rPr>
+        <w:t>do</w:t>
+      </w:r>
+      <w:r>
+        <w:rPr>
+          <w:rFonts w:ascii="Calibri" w:hAnsi="Calibri" w:cs="Calibri"/>
+        </w:rPr>
+        <w:t xml:space="preserve"> tempo a fim de melhor estudar sobre o mercado e decidiu por aplicar os resultados de seus estudos a partir de 2019. </w:t>
+      </w:r>
+    </w:p>
+    <w:p>
+      <w:pPr>
+        <w:rPr>
+          <w:rFonts w:ascii="Calibri" w:hAnsi="Calibri" w:cs="Calibri"/>
+        </w:rPr>
+      </w:pPr>
+      <w:r>
+        <w:rPr>
+          <w:rFonts w:ascii="Calibri" w:hAnsi="Calibri" w:cs="Calibri"/>
+        </w:rPr>
+        <w:t xml:space="preserve">Iremos oferecer um projeto de melhoria para que o Eliabe atinja seus objetivos como empresa. Este consiste em realizar a gestão do </w:t>
+      </w:r>
+      <w:r>
+        <w:rPr>
+          <w:rFonts w:ascii="Calibri" w:hAnsi="Calibri" w:cs="Calibri"/>
+        </w:rPr>
+        <w:t>negócio com acesso remoto, visão geral econômica e dando insumos para as tomadas de decisões.</w:t>
+      </w:r>
+    </w:p>
+    <w:p>
+      <w:pPr>
+        <w:rPr>
+          <w:rFonts w:ascii="Calibri" w:hAnsi="Calibri" w:cs="Calibri"/>
+        </w:rPr>
+      </w:pPr>
+      <w:r>
+        <w:rPr>
+          <w:rFonts w:ascii="Calibri" w:hAnsi="Calibri" w:cs="Calibri"/>
+        </w:rPr>
         <w:t>Atualmente a mercearia não possui nenhum tipo de sistema a fim de informatizar o que entra ou sai, e, portanto, muito se perde na questão da precisão do negócio.</w:t>
       </w:r>
     </w:p>
@@ -110,26 +160,14 @@
           <w:numId w:val="1"/>
         </w:numPr>
         <w:rPr>
-          <w:lang w:val="pt-BR"/>
-        </w:rPr>
-      </w:pPr>
-      <w:r>
-        <w:rPr>
-          <w:lang w:val="pt-BR"/>
-        </w:rPr>
-        <w:t xml:space="preserve">Atualmente o processo de gestão que a mercearia utiliza </w:t>
-      </w:r>
-      <w:r>
-        <w:rPr>
-          <w:lang w:val="pt-BR"/>
-        </w:rPr>
-        <w:t>são</w:t>
-      </w:r>
-      <w:r>
-        <w:rPr>
-          <w:lang w:val="pt-BR"/>
-        </w:rPr>
-        <w:t>:</w:t>
+          <w:rFonts w:ascii="Calibri" w:hAnsi="Calibri" w:cs="Calibri"/>
+        </w:rPr>
+      </w:pPr>
+      <w:r>
+        <w:rPr>
+          <w:rFonts w:ascii="Calibri" w:hAnsi="Calibri" w:cs="Calibri"/>
+        </w:rPr>
+        <w:t>Atualmente o processo de gestão que a mercearia utiliza são:</w:t>
       </w:r>
     </w:p>
     <w:p>
@@ -140,24 +178,24 @@
           <w:numId w:val="1"/>
         </w:numPr>
         <w:rPr>
-          <w:lang w:val="pt-BR"/>
-        </w:rPr>
-      </w:pPr>
-      <w:r>
-        <w:rPr>
-          <w:lang w:val="pt-BR"/>
+          <w:rFonts w:ascii="Calibri" w:hAnsi="Calibri" w:cs="Calibri"/>
+        </w:rPr>
+      </w:pPr>
+      <w:r>
+        <w:rPr>
+          <w:rFonts w:ascii="Calibri" w:hAnsi="Calibri" w:cs="Calibri"/>
         </w:rPr>
         <w:t xml:space="preserve">Caixa com login único não diferenciando </w:t>
       </w:r>
       <w:r>
         <w:rPr>
-          <w:lang w:val="pt-BR"/>
+          <w:rFonts w:ascii="Calibri" w:hAnsi="Calibri" w:cs="Calibri"/>
         </w:rPr>
         <w:t>o usuário</w:t>
       </w:r>
       <w:r>
         <w:rPr>
-          <w:lang w:val="pt-BR"/>
+          <w:rFonts w:ascii="Calibri" w:hAnsi="Calibri" w:cs="Calibri"/>
         </w:rPr>
         <w:t>.</w:t>
       </w:r>
@@ -170,26 +208,24 @@
           <w:numId w:val="1"/>
         </w:numPr>
         <w:rPr>
-          <w:lang w:val="pt-BR"/>
-        </w:rPr>
-      </w:pPr>
-      <w:r>
-        <w:rPr>
-          <w:lang w:val="pt-BR"/>
+          <w:rFonts w:ascii="Calibri" w:hAnsi="Calibri" w:cs="Calibri"/>
+        </w:rPr>
+      </w:pPr>
+      <w:r>
+        <w:rPr>
+          <w:rFonts w:ascii="Calibri" w:hAnsi="Calibri" w:cs="Calibri"/>
         </w:rPr>
         <w:t xml:space="preserve">Fluxo de caixa é conferido entre sistema e papeis de notas guardadas em </w:t>
       </w:r>
-      <w:proofErr w:type="gramStart"/>
-      <w:r>
-        <w:rPr>
-          <w:lang w:val="pt-BR"/>
-        </w:rPr>
-        <w:t>um clips</w:t>
-      </w:r>
-      <w:proofErr w:type="gramEnd"/>
-      <w:r>
-        <w:rPr>
-          <w:lang w:val="pt-BR"/>
+      <w:r>
+        <w:rPr>
+          <w:rFonts w:ascii="Calibri" w:hAnsi="Calibri" w:cs="Calibri"/>
+        </w:rPr>
+        <w:t>uns clips</w:t>
+      </w:r>
+      <w:r>
+        <w:rPr>
+          <w:rFonts w:ascii="Calibri" w:hAnsi="Calibri" w:cs="Calibri"/>
         </w:rPr>
         <w:t>.</w:t>
       </w:r>
@@ -202,12 +238,12 @@
           <w:numId w:val="1"/>
         </w:numPr>
         <w:rPr>
-          <w:lang w:val="pt-BR"/>
-        </w:rPr>
-      </w:pPr>
-      <w:r>
-        <w:rPr>
-          <w:lang w:val="pt-BR"/>
+          <w:rFonts w:ascii="Calibri" w:hAnsi="Calibri" w:cs="Calibri"/>
+        </w:rPr>
+      </w:pPr>
+      <w:r>
+        <w:rPr>
+          <w:rFonts w:ascii="Calibri" w:hAnsi="Calibri" w:cs="Calibri"/>
         </w:rPr>
         <w:t>Os Clientes não são fidelizados.</w:t>
       </w:r>
@@ -220,12 +256,12 @@
           <w:numId w:val="1"/>
         </w:numPr>
         <w:rPr>
-          <w:lang w:val="pt-BR"/>
-        </w:rPr>
-      </w:pPr>
-      <w:r>
-        <w:rPr>
-          <w:lang w:val="pt-BR"/>
+          <w:rFonts w:ascii="Calibri" w:hAnsi="Calibri" w:cs="Calibri"/>
+        </w:rPr>
+      </w:pPr>
+      <w:r>
+        <w:rPr>
+          <w:rFonts w:ascii="Calibri" w:hAnsi="Calibri" w:cs="Calibri"/>
         </w:rPr>
         <w:t>Existem conflitos entre estoque e cadastros de produtos o que impossibilitam futuras campanhas de promoções.</w:t>
       </w:r>
@@ -238,17 +274,23 @@
           <w:numId w:val="1"/>
         </w:numPr>
         <w:rPr>
-          <w:lang w:val="pt-BR"/>
-        </w:rPr>
-      </w:pPr>
-      <w:r>
-        <w:rPr>
-          <w:lang w:val="pt-BR"/>
+          <w:rFonts w:ascii="Calibri" w:hAnsi="Calibri" w:cs="Calibri"/>
+        </w:rPr>
+      </w:pPr>
+      <w:r>
+        <w:rPr>
+          <w:rFonts w:ascii="Calibri" w:hAnsi="Calibri" w:cs="Calibri"/>
         </w:rPr>
         <w:t xml:space="preserve">O sistema só consegue ter ações financeiras se operados dentro da mercearia. </w:t>
       </w:r>
     </w:p>
-    <w:p/>
+    <w:p>
+      <w:pPr>
+        <w:rPr>
+          <w:rFonts w:ascii="Calibri" w:hAnsi="Calibri" w:cs="Calibri"/>
+        </w:rPr>
+      </w:pPr>
+    </w:p>
     <w:p>
       <w:pPr>
         <w:pStyle w:val="PargrafodaLista"/>
@@ -257,12 +299,12 @@
           <w:numId w:val="1"/>
         </w:numPr>
         <w:rPr>
-          <w:lang w:val="pt-BR"/>
-        </w:rPr>
-      </w:pPr>
-      <w:r>
-        <w:rPr>
-          <w:lang w:val="pt-BR"/>
+          <w:rFonts w:ascii="Calibri" w:hAnsi="Calibri" w:cs="Calibri"/>
+        </w:rPr>
+      </w:pPr>
+      <w:r>
+        <w:rPr>
+          <w:rFonts w:ascii="Calibri" w:hAnsi="Calibri" w:cs="Calibri"/>
         </w:rPr>
         <w:t>Proposta da gestão com a ferramenta FIX:</w:t>
       </w:r>
@@ -275,12 +317,12 @@
           <w:numId w:val="1"/>
         </w:numPr>
         <w:rPr>
-          <w:lang w:val="pt-BR"/>
-        </w:rPr>
-      </w:pPr>
-      <w:r>
-        <w:rPr>
-          <w:lang w:val="pt-BR"/>
+          <w:rFonts w:ascii="Calibri" w:hAnsi="Calibri" w:cs="Calibri"/>
+        </w:rPr>
+      </w:pPr>
+      <w:r>
+        <w:rPr>
+          <w:rFonts w:ascii="Calibri" w:hAnsi="Calibri" w:cs="Calibri"/>
         </w:rPr>
         <w:t>Realizar cadastros de usuários possibilitando melhor controle de horários de funcionários, possibilidades de acessos personalizados.</w:t>
       </w:r>
@@ -293,12 +335,12 @@
           <w:numId w:val="1"/>
         </w:numPr>
         <w:rPr>
-          <w:lang w:val="pt-BR"/>
-        </w:rPr>
-      </w:pPr>
-      <w:r>
-        <w:rPr>
-          <w:lang w:val="pt-BR"/>
+          <w:rFonts w:ascii="Calibri" w:hAnsi="Calibri" w:cs="Calibri"/>
+        </w:rPr>
+      </w:pPr>
+      <w:r>
+        <w:rPr>
+          <w:rFonts w:ascii="Calibri" w:hAnsi="Calibri" w:cs="Calibri"/>
         </w:rPr>
         <w:t xml:space="preserve">Extinção de dependências de notas físicas. Com um sistema integrado, as notas não serão mais um ponto a ser gerenciado. </w:t>
       </w:r>
@@ -311,15 +353,17 @@
           <w:numId w:val="1"/>
         </w:numPr>
         <w:rPr>
-          <w:lang w:val="pt-BR"/>
-        </w:rPr>
-      </w:pPr>
-      <w:r>
-        <w:rPr>
-          <w:lang w:val="pt-BR"/>
+          <w:rFonts w:ascii="Calibri" w:hAnsi="Calibri" w:cs="Calibri"/>
+        </w:rPr>
+      </w:pPr>
+      <w:r>
+        <w:rPr>
+          <w:rFonts w:ascii="Calibri" w:hAnsi="Calibri" w:cs="Calibri"/>
         </w:rPr>
         <w:t xml:space="preserve">Clientes poderão se cadastrar e ter acesso a área exclusiva, possibilitando assim a fidelização. </w:t>
       </w:r>
+      <w:bookmarkStart w:id="2" w:name="_GoBack"/>
+      <w:bookmarkEnd w:id="2"/>
     </w:p>
     <w:p>
       <w:pPr>
@@ -329,12 +373,12 @@
           <w:numId w:val="1"/>
         </w:numPr>
         <w:rPr>
-          <w:lang w:val="pt-BR"/>
-        </w:rPr>
-      </w:pPr>
-      <w:r>
-        <w:rPr>
-          <w:lang w:val="pt-BR"/>
+          <w:rFonts w:ascii="Calibri" w:hAnsi="Calibri" w:cs="Calibri"/>
+        </w:rPr>
+      </w:pPr>
+      <w:r>
+        <w:rPr>
+          <w:rFonts w:ascii="Calibri" w:hAnsi="Calibri" w:cs="Calibri"/>
         </w:rPr>
         <w:t>Estoque será mais controlado, criando até limites de usuários que podem realizar tal alteração. Isso trará segurança e foco no objetivo final.</w:t>
       </w:r>
@@ -347,12 +391,12 @@
           <w:numId w:val="1"/>
         </w:numPr>
         <w:rPr>
-          <w:lang w:val="pt-BR"/>
-        </w:rPr>
-      </w:pPr>
-      <w:r>
-        <w:rPr>
-          <w:lang w:val="pt-BR"/>
+          <w:rFonts w:ascii="Calibri" w:hAnsi="Calibri" w:cs="Calibri"/>
+        </w:rPr>
+      </w:pPr>
+      <w:r>
+        <w:rPr>
+          <w:rFonts w:ascii="Calibri" w:hAnsi="Calibri" w:cs="Calibri"/>
         </w:rPr>
         <w:t>Com software web, o gestor poderá ter acesso a todas as funções mesmo que remotamente. Inclusive, pelo próprio celular.</w:t>
       </w:r>
@@ -368,7 +412,7 @@
 </file>
 
 <file path=word/endnotes.xml><?xml version="1.0" encoding="utf-8"?>
-<w:endnotes xmlns:wpc="http://schemas.microsoft.com/office/word/2010/wordprocessingCanvas" xmlns:cx="http://schemas.microsoft.com/office/drawing/2014/chartex" xmlns:cx1="http://schemas.microsoft.com/office/drawing/2015/9/8/chartex" xmlns:cx2="http://schemas.microsoft.com/office/drawing/2015/10/21/chartex" xmlns:cx3="http://schemas.microsoft.com/office/drawing/2016/5/9/chartex" xmlns:cx4="http://schemas.microsoft.com/office/drawing/2016/5/10/chartex" xmlns:cx5="http://schemas.microsoft.com/office/drawing/2016/5/11/chartex" xmlns:cx6="http://schemas.microsoft.com/office/drawing/2016/5/12/chartex" xmlns:cx7="http://schemas.microsoft.com/office/drawing/2016/5/13/chartex" xmlns:cx8="http://schemas.microsoft.com/office/drawing/2016/5/14/chartex" xmlns:mc="http://schemas.openxmlformats.org/markup-compatibility/2006" xmlns:aink="http://schemas.microsoft.com/office/drawing/2016/ink" xmlns:am3d="http://schemas.microsoft.com/office/drawing/2017/model3d" xmlns:o="urn:schemas-microsoft-com:office:office" xmlns:r="http://schemas.openxmlformats.org/officeDocument/2006/relationships" xmlns:m="http://schemas.openxmlformats.org/officeDocument/2006/math" xmlns:v="urn:schemas-microsoft-com:vml" xmlns:wp14="http://schemas.microsoft.com/office/word/2010/wordprocessingDrawing" xmlns:wp="http://schemas.openxmlformats.org/drawingml/2006/wordprocessingDrawing" xmlns:w10="urn:schemas-microsoft-com:office:word" xmlns:w="http://schemas.openxmlformats.org/wordprocessingml/2006/main" xmlns:w14="http://schemas.microsoft.com/office/word/2010/wordml" xmlns:w15="http://schemas.microsoft.com/office/word/2012/wordml" xmlns:w16cid="http://schemas.microsoft.com/office/word/2016/wordml/cid" xmlns:w16se="http://schemas.microsoft.com/office/word/2015/wordml/symex" xmlns:wpg="http://schemas.microsoft.com/office/word/2010/wordprocessingGroup" xmlns:wpi="http://schemas.microsoft.com/office/word/2010/wordprocessingInk" xmlns:wne="http://schemas.microsoft.com/office/word/2006/wordml" xmlns:wps="http://schemas.microsoft.com/office/word/2010/wordprocessingShape" mc:Ignorable="w14 w15 w16se w16cid wp14">
+<w:endnotes xmlns:wpc="http://schemas.microsoft.com/office/word/2010/wordprocessingCanvas" xmlns:cx="http://schemas.microsoft.com/office/drawing/2014/chartex" xmlns:mc="http://schemas.openxmlformats.org/markup-compatibility/2006" xmlns:o="urn:schemas-microsoft-com:office:office" xmlns:r="http://schemas.openxmlformats.org/officeDocument/2006/relationships" xmlns:m="http://schemas.openxmlformats.org/officeDocument/2006/math" xmlns:v="urn:schemas-microsoft-com:vml" xmlns:wp14="http://schemas.microsoft.com/office/word/2010/wordprocessingDrawing" xmlns:wp="http://schemas.openxmlformats.org/drawingml/2006/wordprocessingDrawing" xmlns:w10="urn:schemas-microsoft-com:office:word" xmlns:w="http://schemas.openxmlformats.org/wordprocessingml/2006/main" xmlns:w14="http://schemas.microsoft.com/office/word/2010/wordml" xmlns:w15="http://schemas.microsoft.com/office/word/2012/wordml" xmlns:w16se="http://schemas.microsoft.com/office/word/2015/wordml/symex" xmlns:wpg="http://schemas.microsoft.com/office/word/2010/wordprocessingGroup" xmlns:wpi="http://schemas.microsoft.com/office/word/2010/wordprocessingInk" xmlns:wne="http://schemas.microsoft.com/office/word/2006/wordml" xmlns:wps="http://schemas.microsoft.com/office/word/2010/wordprocessingShape" mc:Ignorable="w14 w15 w16se wp14">
   <w:endnote w:type="separator" w:id="-1">
     <w:p>
       <w:pPr>
@@ -393,7 +437,7 @@
 </file>
 
 <file path=word/footnotes.xml><?xml version="1.0" encoding="utf-8"?>
-<w:footnotes xmlns:wpc="http://schemas.microsoft.com/office/word/2010/wordprocessingCanvas" xmlns:cx="http://schemas.microsoft.com/office/drawing/2014/chartex" xmlns:cx1="http://schemas.microsoft.com/office/drawing/2015/9/8/chartex" xmlns:cx2="http://schemas.microsoft.com/office/drawing/2015/10/21/chartex" xmlns:cx3="http://schemas.microsoft.com/office/drawing/2016/5/9/chartex" xmlns:cx4="http://schemas.microsoft.com/office/drawing/2016/5/10/chartex" xmlns:cx5="http://schemas.microsoft.com/office/drawing/2016/5/11/chartex" xmlns:cx6="http://schemas.microsoft.com/office/drawing/2016/5/12/chartex" xmlns:cx7="http://schemas.microsoft.com/office/drawing/2016/5/13/chartex" xmlns:cx8="http://schemas.microsoft.com/office/drawing/2016/5/14/chartex" xmlns:mc="http://schemas.openxmlformats.org/markup-compatibility/2006" xmlns:aink="http://schemas.microsoft.com/office/drawing/2016/ink" xmlns:am3d="http://schemas.microsoft.com/office/drawing/2017/model3d" xmlns:o="urn:schemas-microsoft-com:office:office" xmlns:r="http://schemas.openxmlformats.org/officeDocument/2006/relationships" xmlns:m="http://schemas.openxmlformats.org/officeDocument/2006/math" xmlns:v="urn:schemas-microsoft-com:vml" xmlns:wp14="http://schemas.microsoft.com/office/word/2010/wordprocessingDrawing" xmlns:wp="http://schemas.openxmlformats.org/drawingml/2006/wordprocessingDrawing" xmlns:w10="urn:schemas-microsoft-com:office:word" xmlns:w="http://schemas.openxmlformats.org/wordprocessingml/2006/main" xmlns:w14="http://schemas.microsoft.com/office/word/2010/wordml" xmlns:w15="http://schemas.microsoft.com/office/word/2012/wordml" xmlns:w16cid="http://schemas.microsoft.com/office/word/2016/wordml/cid" xmlns:w16se="http://schemas.microsoft.com/office/word/2015/wordml/symex" xmlns:wpg="http://schemas.microsoft.com/office/word/2010/wordprocessingGroup" xmlns:wpi="http://schemas.microsoft.com/office/word/2010/wordprocessingInk" xmlns:wne="http://schemas.microsoft.com/office/word/2006/wordml" xmlns:wps="http://schemas.microsoft.com/office/word/2010/wordprocessingShape" mc:Ignorable="w14 w15 w16se w16cid wp14">
+<w:footnotes xmlns:wpc="http://schemas.microsoft.com/office/word/2010/wordprocessingCanvas" xmlns:cx="http://schemas.microsoft.com/office/drawing/2014/chartex" xmlns:mc="http://schemas.openxmlformats.org/markup-compatibility/2006" xmlns:o="urn:schemas-microsoft-com:office:office" xmlns:r="http://schemas.openxmlformats.org/officeDocument/2006/relationships" xmlns:m="http://schemas.openxmlformats.org/officeDocument/2006/math" xmlns:v="urn:schemas-microsoft-com:vml" xmlns:wp14="http://schemas.microsoft.com/office/word/2010/wordprocessingDrawing" xmlns:wp="http://schemas.openxmlformats.org/drawingml/2006/wordprocessingDrawing" xmlns:w10="urn:schemas-microsoft-com:office:word" xmlns:w="http://schemas.openxmlformats.org/wordprocessingml/2006/main" xmlns:w14="http://schemas.microsoft.com/office/word/2010/wordml" xmlns:w15="http://schemas.microsoft.com/office/word/2012/wordml" xmlns:w16se="http://schemas.microsoft.com/office/word/2015/wordml/symex" xmlns:wpg="http://schemas.microsoft.com/office/word/2010/wordprocessingGroup" xmlns:wpi="http://schemas.microsoft.com/office/word/2010/wordprocessingInk" xmlns:wne="http://schemas.microsoft.com/office/word/2006/wordml" xmlns:wps="http://schemas.microsoft.com/office/word/2010/wordprocessingShape" mc:Ignorable="w14 w15 w16se wp14">
   <w:footnote w:type="separator" w:id="-1">
     <w:p>
       <w:pPr>
@@ -418,7 +462,7 @@
 </file>
 
 <file path=word/numbering.xml><?xml version="1.0" encoding="utf-8"?>
-<w:numbering xmlns:wpc="http://schemas.microsoft.com/office/word/2010/wordprocessingCanvas" xmlns:cx="http://schemas.microsoft.com/office/drawing/2014/chartex" xmlns:cx1="http://schemas.microsoft.com/office/drawing/2015/9/8/chartex" xmlns:cx2="http://schemas.microsoft.com/office/drawing/2015/10/21/chartex" xmlns:cx3="http://schemas.microsoft.com/office/drawing/2016/5/9/chartex" xmlns:cx4="http://schemas.microsoft.com/office/drawing/2016/5/10/chartex" xmlns:cx5="http://schemas.microsoft.com/office/drawing/2016/5/11/chartex" xmlns:cx6="http://schemas.microsoft.com/office/drawing/2016/5/12/chartex" xmlns:cx7="http://schemas.microsoft.com/office/drawing/2016/5/13/chartex" xmlns:cx8="http://schemas.microsoft.com/office/drawing/2016/5/14/chartex" xmlns:mc="http://schemas.openxmlformats.org/markup-compatibility/2006" xmlns:aink="http://schemas.microsoft.com/office/drawing/2016/ink" xmlns:am3d="http://schemas.microsoft.com/office/drawing/2017/model3d" xmlns:o="urn:schemas-microsoft-com:office:office" xmlns:r="http://schemas.openxmlformats.org/officeDocument/2006/relationships" xmlns:m="http://schemas.openxmlformats.org/officeDocument/2006/math" xmlns:v="urn:schemas-microsoft-com:vml" xmlns:wp14="http://schemas.microsoft.com/office/word/2010/wordprocessingDrawing" xmlns:wp="http://schemas.openxmlformats.org/drawingml/2006/wordprocessingDrawing" xmlns:w10="urn:schemas-microsoft-com:office:word" xmlns:w="http://schemas.openxmlformats.org/wordprocessingml/2006/main" xmlns:w14="http://schemas.microsoft.com/office/word/2010/wordml" xmlns:w15="http://schemas.microsoft.com/office/word/2012/wordml" xmlns:w16cid="http://schemas.microsoft.com/office/word/2016/wordml/cid" xmlns:w16se="http://schemas.microsoft.com/office/word/2015/wordml/symex" xmlns:wpg="http://schemas.microsoft.com/office/word/2010/wordprocessingGroup" xmlns:wpi="http://schemas.microsoft.com/office/word/2010/wordprocessingInk" xmlns:wne="http://schemas.microsoft.com/office/word/2006/wordml" xmlns:wps="http://schemas.microsoft.com/office/word/2010/wordprocessingShape" mc:Ignorable="w14 w15 w16se w16cid wp14">
+<w:numbering xmlns:wpc="http://schemas.microsoft.com/office/word/2010/wordprocessingCanvas" xmlns:cx="http://schemas.microsoft.com/office/drawing/2014/chartex" xmlns:mc="http://schemas.openxmlformats.org/markup-compatibility/2006" xmlns:o="urn:schemas-microsoft-com:office:office" xmlns:r="http://schemas.openxmlformats.org/officeDocument/2006/relationships" xmlns:m="http://schemas.openxmlformats.org/officeDocument/2006/math" xmlns:v="urn:schemas-microsoft-com:vml" xmlns:wp14="http://schemas.microsoft.com/office/word/2010/wordprocessingDrawing" xmlns:wp="http://schemas.openxmlformats.org/drawingml/2006/wordprocessingDrawing" xmlns:w10="urn:schemas-microsoft-com:office:word" xmlns:w="http://schemas.openxmlformats.org/wordprocessingml/2006/main" xmlns:w14="http://schemas.microsoft.com/office/word/2010/wordml" xmlns:w15="http://schemas.microsoft.com/office/word/2012/wordml" xmlns:w16se="http://schemas.microsoft.com/office/word/2015/wordml/symex" xmlns:wpg="http://schemas.microsoft.com/office/word/2010/wordprocessingGroup" xmlns:wpi="http://schemas.microsoft.com/office/word/2010/wordprocessingInk" xmlns:wne="http://schemas.microsoft.com/office/word/2006/wordml" xmlns:wps="http://schemas.microsoft.com/office/word/2010/wordprocessingShape" mc:Ignorable="w14 w15 w16se wp14">
   <w:abstractNum w:abstractNumId="0" w15:restartNumberingAfterBreak="0">
     <w:nsid w:val="36EB1D10"/>
     <w:multiLevelType w:val="hybridMultilevel"/>
@@ -538,7 +582,7 @@
 </file>
 
 <file path=word/styles.xml><?xml version="1.0" encoding="utf-8"?>
-<w:styles xmlns:mc="http://schemas.openxmlformats.org/markup-compatibility/2006" xmlns:r="http://schemas.openxmlformats.org/officeDocument/2006/relationships" xmlns:w="http://schemas.openxmlformats.org/wordprocessingml/2006/main" xmlns:w14="http://schemas.microsoft.com/office/word/2010/wordml" xmlns:w15="http://schemas.microsoft.com/office/word/2012/wordml" xmlns:w16cid="http://schemas.microsoft.com/office/word/2016/wordml/cid" xmlns:w16se="http://schemas.microsoft.com/office/word/2015/wordml/symex" mc:Ignorable="w14 w15 w16se w16cid">
+<w:styles xmlns:mc="http://schemas.openxmlformats.org/markup-compatibility/2006" xmlns:r="http://schemas.openxmlformats.org/officeDocument/2006/relationships" xmlns:w="http://schemas.openxmlformats.org/wordprocessingml/2006/main" xmlns:w14="http://schemas.microsoft.com/office/word/2010/wordml" xmlns:w15="http://schemas.microsoft.com/office/word/2012/wordml" xmlns:w16se="http://schemas.microsoft.com/office/word/2015/wordml/symex" mc:Ignorable="w14 w15 w16se">
   <w:docDefaults>
     <w:rPrDefault>
       <w:rPr>
@@ -554,7 +598,7 @@
       </w:pPr>
     </w:pPrDefault>
   </w:docDefaults>
-  <w:latentStyles w:defLockedState="0" w:defUIPriority="99" w:defSemiHidden="0" w:defUnhideWhenUsed="0" w:defQFormat="0" w:count="377">
+  <w:latentStyles w:defLockedState="0" w:defUIPriority="99" w:defSemiHidden="0" w:defUnhideWhenUsed="0" w:defQFormat="0" w:count="371">
     <w:lsdException w:name="Normal" w:uiPriority="0" w:qFormat="1"/>
     <w:lsdException w:name="heading 1" w:uiPriority="9" w:qFormat="1"/>
     <w:lsdException w:name="heading 2" w:semiHidden="1" w:uiPriority="9" w:unhideWhenUsed="1" w:qFormat="1"/>
@@ -702,8 +746,11 @@
     <w:lsdException w:name="Table 3D effects 3" w:semiHidden="1" w:unhideWhenUsed="1"/>
     <w:lsdException w:name="Table Contemporary" w:semiHidden="1" w:unhideWhenUsed="1"/>
     <w:lsdException w:name="Table Elegant" w:semiHidden="1" w:unhideWhenUsed="1"/>
+    <w:lsdException w:name="Table Professional" w:semiHidden="1" w:unhideWhenUsed="1"/>
     <w:lsdException w:name="Table Subtle 1" w:semiHidden="1" w:unhideWhenUsed="1"/>
     <w:lsdException w:name="Table Subtle 2" w:semiHidden="1" w:unhideWhenUsed="1"/>
+    <w:lsdException w:name="Table Web 1" w:semiHidden="1" w:unhideWhenUsed="1"/>
+    <w:lsdException w:name="Table Web 2" w:semiHidden="1" w:unhideWhenUsed="1"/>
     <w:lsdException w:name="Table Web 3" w:semiHidden="1" w:unhideWhenUsed="1"/>
     <w:lsdException w:name="Balloon Text" w:semiHidden="1" w:unhideWhenUsed="1"/>
     <w:lsdException w:name="Table Grid" w:uiPriority="39"/>
@@ -923,12 +970,6 @@
     <w:lsdException w:name="List Table 5 Dark Accent 6" w:uiPriority="50"/>
     <w:lsdException w:name="List Table 6 Colorful Accent 6" w:uiPriority="51"/>
     <w:lsdException w:name="List Table 7 Colorful Accent 6" w:uiPriority="52"/>
-    <w:lsdException w:name="Mention" w:semiHidden="1" w:unhideWhenUsed="1"/>
-    <w:lsdException w:name="Smart Hyperlink" w:semiHidden="1" w:unhideWhenUsed="1"/>
-    <w:lsdException w:name="Hashtag" w:semiHidden="1" w:unhideWhenUsed="1"/>
-    <w:lsdException w:name="Unresolved Mention" w:semiHidden="1" w:unhideWhenUsed="1"/>
-    <w:lsdException w:name="Smart Link" w:semiHidden="1" w:unhideWhenUsed="1"/>
-    <w:lsdException w:name="Smart Link Error" w:semiHidden="1" w:unhideWhenUsed="1"/>
   </w:latentStyles>
   <w:style w:type="paragraph" w:default="1" w:styleId="Normal">
     <w:name w:val="Normal"/>

</xml_diff>

<commit_message>
Correção 1 ao 14
</commit_message>
<xml_diff>
--- a/Documentação/01. Declaração de Escopo.docx
+++ b/Documentação/01. Declaração de Escopo.docx
@@ -72,21 +72,21 @@
           <w:rFonts w:ascii="Roboto" w:cs="Roboto" w:eastAsia="Roboto" w:hAnsi="Roboto"/>
           <w:rtl w:val="0"/>
         </w:rPr>
-        <w:t xml:space="preserve">Iremos oferecer um projeto de melhoria para que o Eliabe atinja seus objetivos como empresa. Este consiste em realizar a gestão do negócio com acesso remoto, visão geral econômica e dando insumos para as tomadas de decisões.</w:t>
-      </w:r>
-    </w:p>
-    <w:p>
-      <w:pPr>
-        <w:rPr>
-          <w:rFonts w:ascii="Roboto" w:cs="Roboto" w:eastAsia="Roboto" w:hAnsi="Roboto"/>
-        </w:rPr>
-      </w:pPr>
-      <w:r>
-        <w:rPr>
-          <w:rFonts w:ascii="Roboto" w:cs="Roboto" w:eastAsia="Roboto" w:hAnsi="Roboto"/>
-          <w:rtl w:val="0"/>
-        </w:rPr>
-        <w:t xml:space="preserve">Atualmente a mercearia não possui nenhum tipo de sistema a fim de informatizar o que entra ou sai, e, portanto, muito se perde na questão da precisão do negócio.</w:t>
+        <w:t xml:space="preserve">O Eliabe deseja atingir objetivos como empresa através de um sistema que consista em realizar a gestão do negócio com acesso remoto, visão geral econômica e dando insumos para as tomadas de decisões.</w:t>
+      </w:r>
+    </w:p>
+    <w:p>
+      <w:pPr>
+        <w:rPr>
+          <w:rFonts w:ascii="Roboto" w:cs="Roboto" w:eastAsia="Roboto" w:hAnsi="Roboto"/>
+        </w:rPr>
+      </w:pPr>
+      <w:r>
+        <w:rPr>
+          <w:rFonts w:ascii="Roboto" w:cs="Roboto" w:eastAsia="Roboto" w:hAnsi="Roboto"/>
+          <w:rtl w:val="0"/>
+        </w:rPr>
+        <w:t xml:space="preserve">Atualmente a mercearia já possui um sistema porém o sistema tem problemas em informatizar todos os produtos que entram ou saem, e, portanto, muito se perde na questão da precisão das reais informações do estoque.</w:t>
       </w:r>
     </w:p>
     <w:p>
@@ -178,6 +178,11 @@
         </w:rPr>
         <w:t xml:space="preserve">Caixa com login único não diferenciando o usuário.</w:t>
       </w:r>
+      <w:r>
+        <w:rPr>
+          <w:rtl w:val="0"/>
+        </w:rPr>
+      </w:r>
     </w:p>
     <w:p>
       <w:pPr>
@@ -221,7 +226,28 @@
           <w:vertAlign w:val="baseline"/>
           <w:rtl w:val="0"/>
         </w:rPr>
-        <w:t xml:space="preserve">Fluxo de caixa é conferido entre sistema e papeis de notas guardadas em uns clips.</w:t>
+        <w:t xml:space="preserve">Fluxo de caixa é conferido entre sistema e </w:t>
+      </w:r>
+      <w:r>
+        <w:rPr>
+          <w:rFonts w:ascii="Roboto" w:cs="Roboto" w:eastAsia="Roboto" w:hAnsi="Roboto"/>
+          <w:rtl w:val="0"/>
+        </w:rPr>
+        <w:t xml:space="preserve">papéis</w:t>
+      </w:r>
+      <w:r>
+        <w:rPr>
+          <w:rFonts w:ascii="Roboto" w:cs="Roboto" w:eastAsia="Roboto" w:hAnsi="Roboto"/>
+          <w:i w:val="0"/>
+          <w:smallCaps w:val="0"/>
+          <w:strike w:val="0"/>
+          <w:color w:val="000000"/>
+          <w:u w:val="none"/>
+          <w:shd w:fill="auto" w:val="clear"/>
+          <w:vertAlign w:val="baseline"/>
+          <w:rtl w:val="0"/>
+        </w:rPr>
+        <w:t xml:space="preserve"> de notas guardadas em uns clips.</w:t>
       </w:r>
     </w:p>
     <w:p>
@@ -311,7 +337,7 @@
           <w:vertAlign w:val="baseline"/>
           <w:rtl w:val="0"/>
         </w:rPr>
-        <w:t xml:space="preserve">Existem conflitos entre estoque e cadastros de produtos o que impossibilitam futuras campanhas de promoções.</w:t>
+        <w:t xml:space="preserve">Existem conflitos entre estoque e cadastros de produtos o que impossibilita futuras campanhas de promoções.</w:t>
       </w:r>
     </w:p>
     <w:p>
@@ -503,7 +529,7 @@
           <w:vertAlign w:val="baseline"/>
           <w:rtl w:val="0"/>
         </w:rPr>
-        <w:t xml:space="preserve">Extinção de dependências de notas físicas. Com um sistema integrado, as notas não serão mais um ponto a ser gerenciado. </w:t>
+        <w:t xml:space="preserve">Extinção de dependências de notas físicas. Com um sistema integrado as notas não serão mais um ponto a ser gerenciado. </w:t>
       </w:r>
     </w:p>
     <w:p>
@@ -1329,7 +1355,7 @@
 
 <file path=customXML/item1.xml><?xml version="1.0" encoding="utf-8"?>
 <go:gDocsCustomXmlDataStorage xmlns:go="http://customooxmlschemas.google.com/" xmlns:r="http://schemas.openxmlformats.org/officeDocument/2006/relationships">
-  <go:docsCustomData xmlns:go="http://customooxmlschemas.google.com/" roundtripDataSignature="AMtx7mjtA9bnSnf62KHUsaSdSZFP2FODYw==">AMUW2mUnpoBhA16E5OfJ/wXT5mtKdWt/ACSn+mw9kA+ATYmeC+K3Y4Stq6RIfWe8YQbtcozA0lyLrpz9BeetxQlZggxX6ahUpshO9cB+MjqWC6tIGhNbZwTQVfBVJ0grSsFNWG+JQGwQZ3SHeaWdpewBDaRUEub0SA==</go:docsCustomData>
+  <go:docsCustomData xmlns:go="http://customooxmlschemas.google.com/" roundtripDataSignature="AMtx7mjtA9bnSnf62KHUsaSdSZFP2FODYw==">AMUW2mVOnTRCFSUUPuqQ+FNTcYgdI40h0Yj0PUBThDBknoPQ3vlfI1AKbMSXjk8+/vyvtIN3THzI/FvocCLlK4RLE8brLBVGR/xIEhQBi0qkG5qYllQDk62PoOoD2OOHu62S0wTuNPuYvKQ7XCcCYj0siJwL7oFOjQ==</go:docsCustomData>
 </go:gDocsCustomXmlDataStorage>
 </file>
 

</xml_diff>